<commit_message>
Update parameterized reporting chapter
</commit_message>
<xml_diff>
--- a/nostarch/word/07-parameterized-reporting_cleanup-dk.docx
+++ b/nostarch/word/07-parameterized-reporting_cleanup-dk.docx
@@ -8141,15 +8141,16 @@
         <w:t xml:space="preserve">but if you </w:t>
       </w:r>
       <w:commentRangeStart w:id="489"/>
+      <w:commentRangeStart w:id="490"/>
       <w:r>
         <w:t xml:space="preserve">open </w:t>
       </w:r>
-      <w:del w:id="490" w:author="Frances" w:date="2023-06-02T10:17:00Z">
+      <w:del w:id="491" w:author="Frances" w:date="2023-06-02T10:17:00Z">
         <w:r>
           <w:delText xml:space="preserve">it </w:delText>
         </w:r>
       </w:del>
-      <w:ins w:id="491" w:author="Frances" w:date="2023-06-02T10:17:00Z">
+      <w:ins w:id="492" w:author="Frances" w:date="2023-06-02T10:17:00Z">
         <w:r>
           <w:t xml:space="preserve">the </w:t>
         </w:r>
@@ -8172,6 +8173,16 @@
           <w:commentReference w:id="489"/>
         </w:r>
       </w:ins>
+      <w:commentRangeEnd w:id="490"/>
+      <w:r>
+        <w:rPr>
+          <w:rStyle w:val="CommentReference"/>
+          <w:rFonts w:ascii="Times New Roman" w:hAnsi="Times New Roman" w:cs="Times New Roman"/>
+          <w:color w:val="auto"/>
+          <w:lang w:val="en-CA"/>
+        </w:rPr>
+        <w:commentReference w:id="490"/>
+      </w:r>
       <w:r>
         <w:t xml:space="preserve">in the RStudio viewer by clicking </w:t>
       </w:r>
@@ -8184,12 +8195,12 @@
       <w:r>
         <w:t xml:space="preserve"> in your Environment tab, you can see the output more clearly (Figure 7-</w:t>
       </w:r>
-      <w:ins w:id="492" w:author="Frances" w:date="2023-06-02T10:17:00Z">
+      <w:ins w:id="493" w:author="Frances" w:date="2023-06-02T10:17:00Z">
         <w:r>
           <w:t>4</w:t>
         </w:r>
       </w:ins>
-      <w:del w:id="493" w:author="Frances" w:date="2023-06-02T10:17:00Z">
+      <w:del w:id="494" w:author="Frances" w:date="2023-06-02T10:17:00Z">
         <w:r>
           <w:delText>5</w:delText>
         </w:r>
@@ -8273,16 +8284,16 @@
       <w:pPr>
         <w:pStyle w:val="Body"/>
       </w:pPr>
-      <w:bookmarkStart w:id="494" w:name="step3renderallofthereports"/>
+      <w:bookmarkStart w:id="495" w:name="step3renderallofthereports"/>
       <w:r>
         <w:t xml:space="preserve">This view allows us to see </w:t>
       </w:r>
-      <w:ins w:id="495" w:author="Frances" w:date="2023-06-02T10:17:00Z">
+      <w:ins w:id="496" w:author="Frances" w:date="2023-06-02T10:17:00Z">
         <w:r>
           <w:t>the</w:t>
         </w:r>
       </w:ins>
-      <w:del w:id="496" w:author="Frances" w:date="2023-06-02T10:17:00Z">
+      <w:del w:id="497" w:author="Frances" w:date="2023-06-02T10:17:00Z">
         <w:r>
           <w:delText>our</w:delText>
         </w:r>
@@ -8308,12 +8319,12 @@
       <w:r>
         <w:t xml:space="preserve"> variable equal to the name of </w:t>
       </w:r>
-      <w:ins w:id="497" w:author="Frances" w:date="2023-06-02T10:17:00Z">
+      <w:ins w:id="498" w:author="Frances" w:date="2023-06-02T10:17:00Z">
         <w:r>
           <w:t>each</w:t>
         </w:r>
       </w:ins>
-      <w:del w:id="498" w:author="Frances" w:date="2023-06-02T10:17:00Z">
+      <w:del w:id="499" w:author="Frances" w:date="2023-06-02T10:17:00Z">
         <w:r>
           <w:delText>the</w:delText>
         </w:r>
@@ -8433,7 +8444,7 @@
         <w:t>tibble</w:t>
       </w:r>
       <w:proofErr w:type="spellEnd"/>
-      <w:ins w:id="499" w:author="Frances" w:date="2023-06-02T10:18:00Z">
+      <w:ins w:id="500" w:author="Frances" w:date="2023-06-02T10:18:00Z">
         <w:r>
           <w:t>,</w:t>
         </w:r>
@@ -8568,7 +8579,7 @@
       <w:pPr>
         <w:pStyle w:val="Code"/>
         <w:rPr>
-          <w:ins w:id="500" w:author="Frances" w:date="2023-06-02T10:18:00Z"/>
+          <w:ins w:id="501" w:author="Frances" w:date="2023-06-02T10:18:00Z"/>
         </w:rPr>
       </w:pPr>
       <w:proofErr w:type="gramStart"/>
@@ -8582,7 +8593,7 @@
         <w:t>(</w:t>
       </w:r>
       <w:proofErr w:type="gramEnd"/>
-      <w:del w:id="501" w:author="Frances" w:date="2023-06-02T10:18:00Z">
+      <w:del w:id="502" w:author="Frances" w:date="2023-06-02T10:18:00Z">
         <w:r>
           <w:br/>
         </w:r>
@@ -8592,7 +8603,7 @@
       <w:pPr>
         <w:pStyle w:val="Code"/>
         <w:rPr>
-          <w:ins w:id="502" w:author="Frances" w:date="2023-06-02T10:18:00Z"/>
+          <w:ins w:id="503" w:author="Frances" w:date="2023-06-02T10:18:00Z"/>
         </w:rPr>
       </w:pPr>
       <w:r>
@@ -8632,7 +8643,7 @@
       <w:r>
         <w:t>,</w:t>
       </w:r>
-      <w:del w:id="503" w:author="Frances" w:date="2023-06-02T10:18:00Z">
+      <w:del w:id="504" w:author="Frances" w:date="2023-06-02T10:18:00Z">
         <w:r>
           <w:br/>
         </w:r>
@@ -8642,7 +8653,7 @@
       <w:pPr>
         <w:pStyle w:val="Code"/>
         <w:rPr>
-          <w:ins w:id="504" w:author="Frances" w:date="2023-06-02T10:18:00Z"/>
+          <w:ins w:id="505" w:author="Frances" w:date="2023-06-02T10:18:00Z"/>
         </w:rPr>
       </w:pPr>
       <w:r>
@@ -8674,7 +8685,7 @@
       <w:r>
         <w:t>,</w:t>
       </w:r>
-      <w:del w:id="505" w:author="Frances" w:date="2023-06-02T10:18:00Z">
+      <w:del w:id="506" w:author="Frances" w:date="2023-06-02T10:18:00Z">
         <w:r>
           <w:br/>
         </w:r>
@@ -8684,7 +8695,7 @@
       <w:pPr>
         <w:pStyle w:val="Code"/>
         <w:rPr>
-          <w:ins w:id="506" w:author="Frances" w:date="2023-06-02T10:18:00Z"/>
+          <w:ins w:id="507" w:author="Frances" w:date="2023-06-02T10:18:00Z"/>
         </w:rPr>
       </w:pPr>
       <w:r>
@@ -8728,7 +8739,7 @@
       <w:r>
         <w:t>)</w:t>
       </w:r>
-      <w:del w:id="507" w:author="Frances" w:date="2023-06-02T10:18:00Z">
+      <w:del w:id="508" w:author="Frances" w:date="2023-06-02T10:18:00Z">
         <w:r>
           <w:br/>
         </w:r>
@@ -8738,13 +8749,13 @@
       <w:pPr>
         <w:pStyle w:val="Code"/>
         <w:rPr>
-          <w:ins w:id="508" w:author="Frances" w:date="2023-06-02T10:18:00Z"/>
+          <w:ins w:id="509" w:author="Frances" w:date="2023-06-02T10:18:00Z"/>
         </w:rPr>
       </w:pPr>
       <w:r>
         <w:t>)</w:t>
       </w:r>
-      <w:del w:id="509" w:author="Frances" w:date="2023-06-02T10:18:00Z">
+      <w:del w:id="510" w:author="Frances" w:date="2023-06-02T10:18:00Z">
         <w:r>
           <w:br/>
         </w:r>
@@ -8757,7 +8768,7 @@
       <w:pPr>
         <w:pStyle w:val="Code"/>
         <w:rPr>
-          <w:ins w:id="510" w:author="Frances" w:date="2023-06-02T10:18:00Z"/>
+          <w:ins w:id="511" w:author="Frances" w:date="2023-06-02T10:18:00Z"/>
         </w:rPr>
       </w:pPr>
     </w:p>
@@ -8765,7 +8776,7 @@
       <w:pPr>
         <w:pStyle w:val="Code"/>
         <w:rPr>
-          <w:ins w:id="511" w:author="Frances" w:date="2023-06-02T10:18:00Z"/>
+          <w:ins w:id="512" w:author="Frances" w:date="2023-06-02T10:18:00Z"/>
         </w:rPr>
       </w:pPr>
       <w:proofErr w:type="gramStart"/>
@@ -8779,7 +8790,7 @@
         <w:t>(</w:t>
       </w:r>
       <w:proofErr w:type="gramEnd"/>
-      <w:del w:id="512" w:author="Frances" w:date="2023-06-02T10:18:00Z">
+      <w:del w:id="513" w:author="Frances" w:date="2023-06-02T10:18:00Z">
         <w:r>
           <w:br/>
         </w:r>
@@ -8789,7 +8800,7 @@
       <w:pPr>
         <w:pStyle w:val="Code"/>
         <w:rPr>
-          <w:ins w:id="513" w:author="Frances" w:date="2023-06-02T10:18:00Z"/>
+          <w:ins w:id="514" w:author="Frances" w:date="2023-06-02T10:18:00Z"/>
         </w:rPr>
       </w:pPr>
       <w:r>
@@ -8829,7 +8840,7 @@
       <w:r>
         <w:t>,</w:t>
       </w:r>
-      <w:del w:id="514" w:author="Frances" w:date="2023-06-02T10:18:00Z">
+      <w:del w:id="515" w:author="Frances" w:date="2023-06-02T10:18:00Z">
         <w:r>
           <w:br/>
         </w:r>
@@ -8839,7 +8850,7 @@
       <w:pPr>
         <w:pStyle w:val="Code"/>
         <w:rPr>
-          <w:ins w:id="515" w:author="Frances" w:date="2023-06-02T10:18:00Z"/>
+          <w:ins w:id="516" w:author="Frances" w:date="2023-06-02T10:18:00Z"/>
         </w:rPr>
       </w:pPr>
       <w:r>
@@ -8871,7 +8882,7 @@
       <w:r>
         <w:t>,</w:t>
       </w:r>
-      <w:del w:id="516" w:author="Frances" w:date="2023-06-02T10:18:00Z">
+      <w:del w:id="517" w:author="Frances" w:date="2023-06-02T10:18:00Z">
         <w:r>
           <w:br/>
         </w:r>
@@ -8881,7 +8892,7 @@
       <w:pPr>
         <w:pStyle w:val="Code"/>
         <w:rPr>
-          <w:ins w:id="517" w:author="Frances" w:date="2023-06-02T10:18:00Z"/>
+          <w:ins w:id="518" w:author="Frances" w:date="2023-06-02T10:18:00Z"/>
         </w:rPr>
       </w:pPr>
       <w:r>
@@ -8925,7 +8936,7 @@
       <w:r>
         <w:t>)</w:t>
       </w:r>
-      <w:del w:id="518" w:author="Frances" w:date="2023-06-02T10:18:00Z">
+      <w:del w:id="519" w:author="Frances" w:date="2023-06-02T10:18:00Z">
         <w:r>
           <w:br/>
         </w:r>
@@ -8935,13 +8946,13 @@
       <w:pPr>
         <w:pStyle w:val="Code"/>
         <w:rPr>
-          <w:ins w:id="519" w:author="Frances" w:date="2023-06-02T10:18:00Z"/>
+          <w:ins w:id="520" w:author="Frances" w:date="2023-06-02T10:18:00Z"/>
         </w:rPr>
       </w:pPr>
       <w:r>
         <w:t>)</w:t>
       </w:r>
-      <w:del w:id="520" w:author="Frances" w:date="2023-06-02T10:18:00Z">
+      <w:del w:id="521" w:author="Frances" w:date="2023-06-02T10:18:00Z">
         <w:r>
           <w:br/>
         </w:r>
@@ -8954,7 +8965,7 @@
       <w:pPr>
         <w:pStyle w:val="Code"/>
         <w:rPr>
-          <w:ins w:id="521" w:author="Frances" w:date="2023-06-02T10:18:00Z"/>
+          <w:ins w:id="522" w:author="Frances" w:date="2023-06-02T10:18:00Z"/>
         </w:rPr>
       </w:pPr>
     </w:p>
@@ -8962,7 +8973,7 @@
       <w:pPr>
         <w:pStyle w:val="Code"/>
         <w:rPr>
-          <w:ins w:id="522" w:author="Frances" w:date="2023-06-02T10:18:00Z"/>
+          <w:ins w:id="523" w:author="Frances" w:date="2023-06-02T10:18:00Z"/>
         </w:rPr>
       </w:pPr>
       <w:proofErr w:type="gramStart"/>
@@ -8976,7 +8987,7 @@
         <w:t>(</w:t>
       </w:r>
       <w:proofErr w:type="gramEnd"/>
-      <w:del w:id="523" w:author="Frances" w:date="2023-06-02T10:18:00Z">
+      <w:del w:id="524" w:author="Frances" w:date="2023-06-02T10:18:00Z">
         <w:r>
           <w:br/>
         </w:r>
@@ -8986,7 +8997,7 @@
       <w:pPr>
         <w:pStyle w:val="Code"/>
         <w:rPr>
-          <w:ins w:id="524" w:author="Frances" w:date="2023-06-02T10:18:00Z"/>
+          <w:ins w:id="525" w:author="Frances" w:date="2023-06-02T10:18:00Z"/>
         </w:rPr>
       </w:pPr>
       <w:r>
@@ -9026,7 +9037,7 @@
       <w:r>
         <w:t>,</w:t>
       </w:r>
-      <w:del w:id="525" w:author="Frances" w:date="2023-06-02T10:18:00Z">
+      <w:del w:id="526" w:author="Frances" w:date="2023-06-02T10:18:00Z">
         <w:r>
           <w:br/>
         </w:r>
@@ -9036,7 +9047,7 @@
       <w:pPr>
         <w:pStyle w:val="Code"/>
         <w:rPr>
-          <w:ins w:id="526" w:author="Frances" w:date="2023-06-02T10:18:00Z"/>
+          <w:ins w:id="527" w:author="Frances" w:date="2023-06-02T10:18:00Z"/>
         </w:rPr>
       </w:pPr>
       <w:r>
@@ -9069,7 +9080,7 @@
       <w:r>
         <w:t>,</w:t>
       </w:r>
-      <w:del w:id="527" w:author="Frances" w:date="2023-06-02T10:18:00Z">
+      <w:del w:id="528" w:author="Frances" w:date="2023-06-02T10:18:00Z">
         <w:r>
           <w:br/>
         </w:r>
@@ -9079,7 +9090,7 @@
       <w:pPr>
         <w:pStyle w:val="Code"/>
         <w:rPr>
-          <w:ins w:id="528" w:author="Frances" w:date="2023-06-02T10:18:00Z"/>
+          <w:ins w:id="529" w:author="Frances" w:date="2023-06-02T10:18:00Z"/>
         </w:rPr>
       </w:pPr>
       <w:r>
@@ -9123,7 +9134,7 @@
       <w:r>
         <w:t>)</w:t>
       </w:r>
-      <w:del w:id="529" w:author="Frances" w:date="2023-06-02T10:18:00Z">
+      <w:del w:id="530" w:author="Frances" w:date="2023-06-02T10:18:00Z">
         <w:r>
           <w:br/>
         </w:r>
@@ -9149,7 +9160,7 @@
       <w:pPr>
         <w:pStyle w:val="Code"/>
         <w:rPr>
-          <w:ins w:id="530" w:author="Frances" w:date="2023-06-02T10:19:00Z"/>
+          <w:ins w:id="531" w:author="Frances" w:date="2023-06-02T10:19:00Z"/>
         </w:rPr>
       </w:pPr>
       <w:r>
@@ -9158,7 +9169,7 @@
         </w:rPr>
         <w:t># Load packages</w:t>
       </w:r>
-      <w:del w:id="531" w:author="Frances" w:date="2023-06-02T10:19:00Z">
+      <w:del w:id="532" w:author="Frances" w:date="2023-06-02T10:19:00Z">
         <w:r>
           <w:br/>
         </w:r>
@@ -9168,7 +9179,7 @@
       <w:pPr>
         <w:pStyle w:val="Code"/>
         <w:rPr>
-          <w:ins w:id="532" w:author="Frances" w:date="2023-06-02T10:19:00Z"/>
+          <w:ins w:id="533" w:author="Frances" w:date="2023-06-02T10:19:00Z"/>
         </w:rPr>
       </w:pPr>
       <w:r>
@@ -9180,7 +9191,7 @@
       <w:r>
         <w:t>(tidyverse)</w:t>
       </w:r>
-      <w:del w:id="533" w:author="Frances" w:date="2023-06-02T10:19:00Z">
+      <w:del w:id="534" w:author="Frances" w:date="2023-06-02T10:19:00Z">
         <w:r>
           <w:br/>
         </w:r>
@@ -9190,7 +9201,7 @@
       <w:pPr>
         <w:pStyle w:val="Code"/>
         <w:rPr>
-          <w:ins w:id="534" w:author="Frances" w:date="2023-06-02T10:19:00Z"/>
+          <w:ins w:id="535" w:author="Frances" w:date="2023-06-02T10:19:00Z"/>
         </w:rPr>
       </w:pPr>
       <w:r>
@@ -9210,7 +9221,7 @@
       <w:r>
         <w:t>)</w:t>
       </w:r>
-      <w:del w:id="535" w:author="Frances" w:date="2023-06-02T10:19:00Z">
+      <w:del w:id="536" w:author="Frances" w:date="2023-06-02T10:19:00Z">
         <w:r>
           <w:br/>
         </w:r>
@@ -9220,10 +9231,10 @@
       <w:pPr>
         <w:pStyle w:val="Code"/>
         <w:rPr>
-          <w:ins w:id="536" w:author="Frances" w:date="2023-06-02T10:19:00Z"/>
-        </w:rPr>
-      </w:pPr>
-      <w:del w:id="537" w:author="Frances" w:date="2023-06-02T10:19:00Z">
+          <w:ins w:id="537" w:author="Frances" w:date="2023-06-02T10:19:00Z"/>
+        </w:rPr>
+      </w:pPr>
+      <w:del w:id="538" w:author="Frances" w:date="2023-06-02T10:19:00Z">
         <w:r>
           <w:br/>
         </w:r>
@@ -9233,7 +9244,7 @@
       <w:pPr>
         <w:pStyle w:val="Code"/>
         <w:rPr>
-          <w:ins w:id="538" w:author="Frances" w:date="2023-06-02T10:19:00Z"/>
+          <w:ins w:id="539" w:author="Frances" w:date="2023-06-02T10:19:00Z"/>
         </w:rPr>
       </w:pPr>
       <w:r>
@@ -9242,7 +9253,7 @@
         </w:rPr>
         <w:t># Create a vector of all states and the District of Columbia</w:t>
       </w:r>
-      <w:del w:id="539" w:author="Frances" w:date="2023-06-02T10:19:00Z">
+      <w:del w:id="540" w:author="Frances" w:date="2023-06-02T10:19:00Z">
         <w:r>
           <w:br/>
         </w:r>
@@ -9252,7 +9263,7 @@
       <w:pPr>
         <w:pStyle w:val="Code"/>
         <w:rPr>
-          <w:ins w:id="540" w:author="Frances" w:date="2023-06-02T10:19:00Z"/>
+          <w:ins w:id="541" w:author="Frances" w:date="2023-06-02T10:19:00Z"/>
         </w:rPr>
       </w:pPr>
       <w:r>
@@ -9284,7 +9295,7 @@
         </w:rPr>
         <w:t>%&gt;%</w:t>
       </w:r>
-      <w:del w:id="541" w:author="Frances" w:date="2023-06-02T10:19:00Z">
+      <w:del w:id="542" w:author="Frances" w:date="2023-06-02T10:19:00Z">
         <w:r>
           <w:br/>
         </w:r>
@@ -9294,7 +9305,7 @@
       <w:pPr>
         <w:pStyle w:val="Code"/>
         <w:rPr>
-          <w:ins w:id="542" w:author="Frances" w:date="2023-06-02T10:19:00Z"/>
+          <w:ins w:id="543" w:author="Frances" w:date="2023-06-02T10:19:00Z"/>
         </w:rPr>
       </w:pPr>
       <w:r>
@@ -9328,7 +9339,7 @@
         </w:rPr>
         <w:t>%&gt;%</w:t>
       </w:r>
-      <w:del w:id="543" w:author="Frances" w:date="2023-06-02T10:19:00Z">
+      <w:del w:id="544" w:author="Frances" w:date="2023-06-02T10:19:00Z">
         <w:r>
           <w:br/>
         </w:r>
@@ -9338,7 +9349,7 @@
       <w:pPr>
         <w:pStyle w:val="Code"/>
         <w:rPr>
-          <w:ins w:id="544" w:author="Frances" w:date="2023-06-02T10:20:00Z"/>
+          <w:ins w:id="545" w:author="Frances" w:date="2023-06-02T10:20:00Z"/>
         </w:rPr>
       </w:pPr>
       <w:r>
@@ -9353,7 +9364,7 @@
       <w:r>
         <w:t>(state.name)</w:t>
       </w:r>
-      <w:del w:id="545" w:author="Frances" w:date="2023-06-02T10:20:00Z">
+      <w:del w:id="546" w:author="Frances" w:date="2023-06-02T10:20:00Z">
         <w:r>
           <w:br/>
         </w:r>
@@ -9366,7 +9377,7 @@
       <w:pPr>
         <w:pStyle w:val="Code"/>
         <w:rPr>
-          <w:ins w:id="546" w:author="Frances" w:date="2023-06-02T10:20:00Z"/>
+          <w:ins w:id="547" w:author="Frances" w:date="2023-06-02T10:20:00Z"/>
         </w:rPr>
       </w:pPr>
     </w:p>
@@ -9374,7 +9385,7 @@
       <w:pPr>
         <w:pStyle w:val="Code"/>
         <w:rPr>
-          <w:ins w:id="547" w:author="Frances" w:date="2023-06-02T10:20:00Z"/>
+          <w:ins w:id="548" w:author="Frances" w:date="2023-06-02T10:20:00Z"/>
         </w:rPr>
       </w:pPr>
       <w:r>
@@ -9397,7 +9408,7 @@
         </w:rPr>
         <w:t xml:space="preserve"> with information on the:</w:t>
       </w:r>
-      <w:del w:id="548" w:author="Frances" w:date="2023-06-02T10:20:00Z">
+      <w:del w:id="549" w:author="Frances" w:date="2023-06-02T10:20:00Z">
         <w:r>
           <w:br/>
         </w:r>
@@ -9407,7 +9418,7 @@
       <w:pPr>
         <w:pStyle w:val="Code"/>
         <w:rPr>
-          <w:ins w:id="549" w:author="Frances" w:date="2023-06-02T10:20:00Z"/>
+          <w:ins w:id="550" w:author="Frances" w:date="2023-06-02T10:20:00Z"/>
         </w:rPr>
       </w:pPr>
       <w:r>
@@ -9416,7 +9427,7 @@
         </w:rPr>
         <w:t># input R Markdown document</w:t>
       </w:r>
-      <w:del w:id="550" w:author="Frances" w:date="2023-06-02T10:20:00Z">
+      <w:del w:id="551" w:author="Frances" w:date="2023-06-02T10:20:00Z">
         <w:r>
           <w:br/>
         </w:r>
@@ -9426,7 +9437,7 @@
       <w:pPr>
         <w:pStyle w:val="Code"/>
         <w:rPr>
-          <w:ins w:id="551" w:author="Frances" w:date="2023-06-02T10:20:00Z"/>
+          <w:ins w:id="552" w:author="Frances" w:date="2023-06-02T10:20:00Z"/>
         </w:rPr>
       </w:pPr>
       <w:r>
@@ -9435,7 +9446,7 @@
         </w:rPr>
         <w:t># output HTML file</w:t>
       </w:r>
-      <w:del w:id="552" w:author="Frances" w:date="2023-06-02T10:20:00Z">
+      <w:del w:id="553" w:author="Frances" w:date="2023-06-02T10:20:00Z">
         <w:r>
           <w:br/>
         </w:r>
@@ -9445,7 +9456,7 @@
       <w:pPr>
         <w:pStyle w:val="Code"/>
         <w:rPr>
-          <w:ins w:id="553" w:author="Frances" w:date="2023-06-02T10:20:00Z"/>
+          <w:ins w:id="554" w:author="Frances" w:date="2023-06-02T10:20:00Z"/>
         </w:rPr>
       </w:pPr>
       <w:r>
@@ -9454,7 +9465,7 @@
         </w:rPr>
         <w:t># parameters needed to knit the document</w:t>
       </w:r>
-      <w:del w:id="554" w:author="Frances" w:date="2023-06-02T10:20:00Z">
+      <w:del w:id="555" w:author="Frances" w:date="2023-06-02T10:20:00Z">
         <w:r>
           <w:br/>
         </w:r>
@@ -9464,7 +9475,7 @@
       <w:pPr>
         <w:pStyle w:val="Code"/>
         <w:rPr>
-          <w:ins w:id="555" w:author="Frances" w:date="2023-06-02T10:20:00Z"/>
+          <w:ins w:id="556" w:author="Frances" w:date="2023-06-02T10:20:00Z"/>
         </w:rPr>
       </w:pPr>
       <w:r>
@@ -9492,7 +9503,7 @@
         <w:t>(</w:t>
       </w:r>
       <w:proofErr w:type="gramEnd"/>
-      <w:del w:id="556" w:author="Frances" w:date="2023-06-02T10:20:00Z">
+      <w:del w:id="557" w:author="Frances" w:date="2023-06-02T10:20:00Z">
         <w:r>
           <w:br/>
         </w:r>
@@ -9502,7 +9513,7 @@
       <w:pPr>
         <w:pStyle w:val="Code"/>
         <w:rPr>
-          <w:ins w:id="557" w:author="Frances" w:date="2023-06-02T10:20:00Z"/>
+          <w:ins w:id="558" w:author="Frances" w:date="2023-06-02T10:20:00Z"/>
         </w:rPr>
       </w:pPr>
       <w:r>
@@ -9542,7 +9553,7 @@
       <w:r>
         <w:t>,</w:t>
       </w:r>
-      <w:del w:id="558" w:author="Frances" w:date="2023-06-02T10:20:00Z">
+      <w:del w:id="559" w:author="Frances" w:date="2023-06-02T10:20:00Z">
         <w:r>
           <w:br/>
         </w:r>
@@ -9552,7 +9563,7 @@
       <w:pPr>
         <w:pStyle w:val="Code"/>
         <w:rPr>
-          <w:ins w:id="559" w:author="Frances" w:date="2023-06-02T10:20:00Z"/>
+          <w:ins w:id="560" w:author="Frances" w:date="2023-06-02T10:20:00Z"/>
         </w:rPr>
       </w:pPr>
       <w:r>
@@ -9595,7 +9606,7 @@
       <w:r>
         <w:t>),</w:t>
       </w:r>
-      <w:del w:id="560" w:author="Frances" w:date="2023-06-02T10:20:00Z">
+      <w:del w:id="561" w:author="Frances" w:date="2023-06-02T10:20:00Z">
         <w:r>
           <w:br/>
         </w:r>
@@ -9605,7 +9616,7 @@
       <w:pPr>
         <w:pStyle w:val="Code"/>
         <w:rPr>
-          <w:ins w:id="561" w:author="Frances" w:date="2023-06-02T10:20:00Z"/>
+          <w:ins w:id="562" w:author="Frances" w:date="2023-06-02T10:20:00Z"/>
         </w:rPr>
       </w:pPr>
       <w:r>
@@ -9661,7 +9672,7 @@
       <w:r>
         <w:t xml:space="preserve"> .))</w:t>
       </w:r>
-      <w:del w:id="562" w:author="Frances" w:date="2023-06-02T10:20:00Z">
+      <w:del w:id="563" w:author="Frances" w:date="2023-06-02T10:20:00Z">
         <w:r>
           <w:br/>
         </w:r>
@@ -9671,13 +9682,13 @@
       <w:pPr>
         <w:pStyle w:val="Code"/>
         <w:rPr>
-          <w:ins w:id="563" w:author="Frances" w:date="2023-06-02T10:20:00Z"/>
+          <w:ins w:id="564" w:author="Frances" w:date="2023-06-02T10:20:00Z"/>
         </w:rPr>
       </w:pPr>
       <w:r>
         <w:t>)</w:t>
       </w:r>
-      <w:del w:id="564" w:author="Frances" w:date="2023-06-02T10:20:00Z">
+      <w:del w:id="565" w:author="Frances" w:date="2023-06-02T10:20:00Z">
         <w:r>
           <w:br/>
         </w:r>
@@ -9690,7 +9701,7 @@
       <w:pPr>
         <w:pStyle w:val="Code"/>
         <w:rPr>
-          <w:ins w:id="565" w:author="Frances" w:date="2023-06-02T10:20:00Z"/>
+          <w:ins w:id="566" w:author="Frances" w:date="2023-06-02T10:20:00Z"/>
         </w:rPr>
       </w:pPr>
     </w:p>
@@ -9698,7 +9709,7 @@
       <w:pPr>
         <w:pStyle w:val="Code"/>
         <w:rPr>
-          <w:ins w:id="566" w:author="Frances" w:date="2023-06-02T10:20:00Z"/>
+          <w:ins w:id="567" w:author="Frances" w:date="2023-06-02T10:20:00Z"/>
         </w:rPr>
       </w:pPr>
       <w:r>
@@ -9707,7 +9718,7 @@
         </w:rPr>
         <w:t># Generate all of our reports</w:t>
       </w:r>
-      <w:del w:id="567" w:author="Frances" w:date="2023-06-02T10:20:00Z">
+      <w:del w:id="568" w:author="Frances" w:date="2023-06-02T10:20:00Z">
         <w:r>
           <w:br/>
         </w:r>
@@ -9766,7 +9777,7 @@
       <w:r>
         <w:t xml:space="preserve"> code, you should </w:t>
       </w:r>
-      <w:del w:id="568" w:author="Frances" w:date="2023-06-02T10:22:00Z">
+      <w:del w:id="569" w:author="Frances" w:date="2023-06-02T10:22:00Z">
         <w:r>
           <w:delText xml:space="preserve">quickly </w:delText>
         </w:r>
@@ -9774,11 +9785,42 @@
       <w:r>
         <w:t>see 51 HTML documents appear</w:t>
       </w:r>
-      <w:commentRangeStart w:id="569"/>
+      <w:ins w:id="570" w:author="David Keyes" w:date="2023-06-29T16:11:00Z">
+        <w:r>
+          <w:t xml:space="preserve"> in the </w:t>
+        </w:r>
+      </w:ins>
+      <w:ins w:id="571" w:author="David Keyes" w:date="2023-06-29T16:12:00Z">
+        <w:r>
+          <w:rPr>
+            <w:rStyle w:val="Italic"/>
+            <w:rPrChange w:id="572" w:author="David Keyes" w:date="2023-06-29T16:12:00Z">
+              <w:rPr/>
+            </w:rPrChange>
+          </w:rPr>
+          <w:t>files</w:t>
+        </w:r>
+      </w:ins>
+      <w:ins w:id="573" w:author="David Keyes" w:date="2023-06-29T16:11:00Z">
+        <w:r>
+          <w:t xml:space="preserve"> pane</w:t>
+        </w:r>
+      </w:ins>
+      <w:ins w:id="574" w:author="David Keyes" w:date="2023-06-29T16:12:00Z">
+        <w:r>
+          <w:t>l</w:t>
+        </w:r>
+      </w:ins>
+      <w:ins w:id="575" w:author="David Keyes" w:date="2023-06-29T16:11:00Z">
+        <w:r>
+          <w:t xml:space="preserve"> in RStudio</w:t>
+        </w:r>
+      </w:ins>
+      <w:commentRangeStart w:id="576"/>
       <w:r>
         <w:t xml:space="preserve">. </w:t>
       </w:r>
-      <w:commentRangeEnd w:id="569"/>
+      <w:commentRangeEnd w:id="576"/>
       <w:r>
         <w:rPr>
           <w:rStyle w:val="CommentReference"/>
@@ -9786,7 +9828,7 @@
           <w:color w:val="auto"/>
           <w:lang w:val="en-CA"/>
         </w:rPr>
-        <w:commentReference w:id="569"/>
+        <w:commentReference w:id="576"/>
       </w:r>
       <w:r>
         <w:t>Each one should consist of a report for that state, complete with a customized graph and accompanying text.</w:t>
@@ -9796,12 +9838,12 @@
       <w:pPr>
         <w:pStyle w:val="HeadA"/>
       </w:pPr>
-      <w:bookmarkStart w:id="570" w:name="_Toc8"/>
-      <w:bookmarkStart w:id="571" w:name="X1fee0c190a14614eb52d9553d96eb31ceaa2359"/>
+      <w:bookmarkStart w:id="577" w:name="_Toc8"/>
+      <w:bookmarkStart w:id="578" w:name="X1fee0c190a14614eb52d9553d96eb31ceaa2359"/>
       <w:r>
         <w:t xml:space="preserve">Best Practices </w:t>
       </w:r>
-      <w:bookmarkEnd w:id="570"/>
+      <w:bookmarkEnd w:id="577"/>
     </w:p>
     <w:p>
       <w:pPr>
@@ -9810,12 +9852,12 @@
       <w:r>
         <w:t xml:space="preserve">While powerful, parameterized reporting can also present some challenges. For example, </w:t>
       </w:r>
-      <w:ins w:id="572" w:author="Frances" w:date="2023-06-02T10:22:00Z">
+      <w:ins w:id="579" w:author="Frances" w:date="2023-06-02T10:22:00Z">
         <w:r>
           <w:t xml:space="preserve">make sure </w:t>
         </w:r>
       </w:ins>
-      <w:del w:id="573" w:author="Frances" w:date="2023-06-02T10:22:00Z">
+      <w:del w:id="580" w:author="Frances" w:date="2023-06-02T10:22:00Z">
         <w:r>
           <w:delText xml:space="preserve">the team at the Urban Institute had </w:delText>
         </w:r>
@@ -9823,12 +9865,12 @@
       <w:r>
         <w:t xml:space="preserve">to consider outliers in </w:t>
       </w:r>
-      <w:ins w:id="574" w:author="Frances" w:date="2023-06-02T10:22:00Z">
+      <w:ins w:id="581" w:author="Frances" w:date="2023-06-02T10:22:00Z">
         <w:r>
           <w:t>your</w:t>
         </w:r>
       </w:ins>
-      <w:del w:id="575" w:author="Frances" w:date="2023-06-02T10:22:00Z">
+      <w:del w:id="582" w:author="Frances" w:date="2023-06-02T10:22:00Z">
         <w:r>
           <w:delText>their</w:delText>
         </w:r>
@@ -9836,12 +9878,12 @@
       <w:r>
         <w:t xml:space="preserve"> data. </w:t>
       </w:r>
-      <w:del w:id="576" w:author="Frances" w:date="2023-06-02T10:23:00Z">
+      <w:del w:id="583" w:author="Frances" w:date="2023-06-02T10:23:00Z">
         <w:r>
           <w:delText>In a project about making</w:delText>
         </w:r>
       </w:del>
-      <w:ins w:id="577" w:author="Frances" w:date="2023-06-02T10:23:00Z">
+      <w:ins w:id="584" w:author="Frances" w:date="2023-06-02T10:23:00Z">
         <w:r>
           <w:t>In the case of</w:t>
         </w:r>
@@ -9849,7 +9891,7 @@
       <w:r>
         <w:t xml:space="preserve"> </w:t>
       </w:r>
-      <w:ins w:id="578" w:author="Frances" w:date="2023-06-02T10:23:00Z">
+      <w:ins w:id="585" w:author="Frances" w:date="2023-06-02T10:23:00Z">
         <w:r>
           <w:t xml:space="preserve">the </w:t>
         </w:r>
@@ -9857,7 +9899,7 @@
       <w:r>
         <w:t>state</w:t>
       </w:r>
-      <w:del w:id="579" w:author="Frances" w:date="2023-06-02T10:23:00Z">
+      <w:del w:id="586" w:author="Frances" w:date="2023-06-02T10:23:00Z">
         <w:r>
           <w:delText>-level</w:delText>
         </w:r>
@@ -9865,17 +9907,17 @@
       <w:r>
         <w:t xml:space="preserve"> reports, Washington DC is an outlier because it is not technically a state</w:t>
       </w:r>
-      <w:ins w:id="580" w:author="Frances" w:date="2023-06-02T10:23:00Z">
+      <w:ins w:id="587" w:author="Frances" w:date="2023-06-02T10:23:00Z">
         <w:r>
           <w:t xml:space="preserve">. </w:t>
         </w:r>
       </w:ins>
-      <w:del w:id="581" w:author="Frances" w:date="2023-06-02T10:23:00Z">
+      <w:del w:id="588" w:author="Frances" w:date="2023-06-02T10:23:00Z">
         <w:r>
           <w:delText>. So, the</w:delText>
         </w:r>
       </w:del>
-      <w:ins w:id="582" w:author="Frances" w:date="2023-06-02T10:23:00Z">
+      <w:ins w:id="589" w:author="Frances" w:date="2023-06-02T10:23:00Z">
         <w:r>
           <w:t>The</w:t>
         </w:r>
@@ -9883,7 +9925,7 @@
       <w:r>
         <w:t xml:space="preserve"> </w:t>
       </w:r>
-      <w:ins w:id="583" w:author="Frances" w:date="2023-06-02T10:23:00Z">
+      <w:ins w:id="590" w:author="Frances" w:date="2023-06-02T10:23:00Z">
         <w:r>
           <w:t xml:space="preserve">Urban Institute </w:t>
         </w:r>
@@ -9891,7 +9933,7 @@
       <w:r>
         <w:t xml:space="preserve">team </w:t>
       </w:r>
-      <w:del w:id="584" w:author="Frances" w:date="2023-06-02T10:23:00Z">
+      <w:del w:id="591" w:author="Frances" w:date="2023-06-02T10:23:00Z">
         <w:r>
           <w:delText xml:space="preserve">knew they would need to </w:delText>
         </w:r>
@@ -9899,7 +9941,7 @@
       <w:r>
         <w:t>alter</w:t>
       </w:r>
-      <w:ins w:id="585" w:author="Frances" w:date="2023-06-02T10:23:00Z">
+      <w:ins w:id="592" w:author="Frances" w:date="2023-06-02T10:23:00Z">
         <w:r>
           <w:t>ed</w:t>
         </w:r>
@@ -9907,7 +9949,7 @@
       <w:r>
         <w:t xml:space="preserve"> the language in the </w:t>
       </w:r>
-      <w:ins w:id="586" w:author="Frances" w:date="2023-06-02T10:23:00Z">
+      <w:ins w:id="593" w:author="Frances" w:date="2023-06-02T10:23:00Z">
         <w:r>
           <w:t xml:space="preserve">report </w:t>
         </w:r>
@@ -9915,22 +9957,22 @@
       <w:r>
         <w:t>text so that it didn’t refer to Washington DC as a state</w:t>
       </w:r>
-      <w:ins w:id="587" w:author="Frances" w:date="2023-06-02T10:23:00Z">
+      <w:ins w:id="594" w:author="Frances" w:date="2023-06-02T10:23:00Z">
         <w:r>
           <w:t xml:space="preserve"> </w:t>
         </w:r>
       </w:ins>
-      <w:ins w:id="588" w:author="Frances" w:date="2023-06-02T10:27:00Z">
+      <w:ins w:id="595" w:author="Frances" w:date="2023-06-02T10:27:00Z">
         <w:r>
           <w:t xml:space="preserve">by </w:t>
         </w:r>
       </w:ins>
-      <w:ins w:id="589" w:author="Frances" w:date="2023-06-02T10:23:00Z">
+      <w:ins w:id="596" w:author="Frances" w:date="2023-06-02T10:23:00Z">
         <w:r>
           <w:t xml:space="preserve">using </w:t>
         </w:r>
       </w:ins>
-      <w:del w:id="590" w:author="Frances" w:date="2023-06-02T10:23:00Z">
+      <w:del w:id="597" w:author="Frances" w:date="2023-06-02T10:23:00Z">
         <w:r>
           <w:delText xml:space="preserve">. As we saw in this chapter, </w:delText>
         </w:r>
@@ -9938,12 +9980,12 @@
       <w:r>
         <w:t>a</w:t>
       </w:r>
-      <w:ins w:id="591" w:author="Frances" w:date="2023-06-02T10:24:00Z">
+      <w:ins w:id="598" w:author="Frances" w:date="2023-06-02T10:24:00Z">
         <w:r>
           <w:t>n</w:t>
         </w:r>
       </w:ins>
-      <w:del w:id="592" w:author="Frances" w:date="2023-06-02T10:24:00Z">
+      <w:del w:id="599" w:author="Frances" w:date="2023-06-02T10:24:00Z">
         <w:r>
           <w:delText xml:space="preserve"> quick</w:delText>
         </w:r>
@@ -9968,12 +10010,12 @@
       <w:r>
         <w:t xml:space="preserve"> statement</w:t>
       </w:r>
-      <w:ins w:id="593" w:author="Frances" w:date="2023-06-02T10:24:00Z">
+      <w:ins w:id="600" w:author="Frances" w:date="2023-06-02T10:24:00Z">
         <w:r>
           <w:t>, as you saw in this chapter</w:t>
         </w:r>
       </w:ins>
-      <w:del w:id="594" w:author="Frances" w:date="2023-06-02T10:24:00Z">
+      <w:del w:id="601" w:author="Frances" w:date="2023-06-02T10:24:00Z">
         <w:r>
           <w:delText xml:space="preserve"> made this possible</w:delText>
         </w:r>
@@ -9989,7 +10031,7 @@
       <w:r>
         <w:t xml:space="preserve">Another best practice </w:t>
       </w:r>
-      <w:del w:id="595" w:author="Frances" w:date="2023-06-02T10:24:00Z">
+      <w:del w:id="602" w:author="Frances" w:date="2023-06-02T10:24:00Z">
         <w:r>
           <w:delText xml:space="preserve">that the Urban Institute team recommends </w:delText>
         </w:r>
@@ -9997,7 +10039,7 @@
       <w:r>
         <w:t xml:space="preserve">is to manually generate and review </w:t>
       </w:r>
-      <w:ins w:id="596" w:author="Frances" w:date="2023-06-02T10:25:00Z">
+      <w:ins w:id="603" w:author="Frances" w:date="2023-06-02T10:25:00Z">
         <w:r>
           <w:t xml:space="preserve">the </w:t>
         </w:r>
@@ -10005,12 +10047,12 @@
       <w:r>
         <w:t xml:space="preserve">reports </w:t>
       </w:r>
-      <w:ins w:id="597" w:author="Frances" w:date="2023-06-02T10:25:00Z">
+      <w:ins w:id="604" w:author="Frances" w:date="2023-06-02T10:25:00Z">
         <w:r>
           <w:t>whose parameter values have</w:t>
         </w:r>
       </w:ins>
-      <w:del w:id="598" w:author="Frances" w:date="2023-06-02T10:25:00Z">
+      <w:del w:id="605" w:author="Frances" w:date="2023-06-02T10:25:00Z">
         <w:r>
           <w:delText>with</w:delText>
         </w:r>
@@ -10018,7 +10060,7 @@
       <w:r>
         <w:t xml:space="preserve"> the shortest and longest text length</w:t>
       </w:r>
-      <w:ins w:id="599" w:author="Frances" w:date="2023-06-02T10:25:00Z">
+      <w:ins w:id="606" w:author="Frances" w:date="2023-06-02T10:25:00Z">
         <w:r>
           <w:t>s.</w:t>
         </w:r>
@@ -10026,12 +10068,12 @@
       <w:r>
         <w:t xml:space="preserve"> </w:t>
       </w:r>
-      <w:del w:id="600" w:author="Frances" w:date="2023-06-02T10:25:00Z">
+      <w:del w:id="607" w:author="Frances" w:date="2023-06-02T10:25:00Z">
         <w:r>
           <w:delText>of the parameter you’re working with (i</w:delText>
         </w:r>
       </w:del>
-      <w:ins w:id="601" w:author="Frances" w:date="2023-06-02T10:25:00Z">
+      <w:ins w:id="608" w:author="Frances" w:date="2023-06-02T10:25:00Z">
         <w:r>
           <w:t>I</w:t>
         </w:r>
@@ -10039,22 +10081,22 @@
       <w:r>
         <w:t>n the state fiscal briefs, th</w:t>
       </w:r>
-      <w:ins w:id="602" w:author="Frances" w:date="2023-06-02T10:26:00Z">
+      <w:ins w:id="609" w:author="Frances" w:date="2023-06-02T10:26:00Z">
         <w:r>
           <w:t>ese</w:t>
         </w:r>
       </w:ins>
-      <w:del w:id="603" w:author="Frances" w:date="2023-06-02T10:26:00Z">
+      <w:del w:id="610" w:author="Frances" w:date="2023-06-02T10:26:00Z">
         <w:r>
           <w:delText>is</w:delText>
         </w:r>
       </w:del>
-      <w:ins w:id="604" w:author="Frances" w:date="2023-06-02T10:26:00Z">
+      <w:ins w:id="611" w:author="Frances" w:date="2023-06-02T10:26:00Z">
         <w:r>
           <w:t xml:space="preserve"> include</w:t>
         </w:r>
       </w:ins>
-      <w:del w:id="605" w:author="Frances" w:date="2023-06-02T10:26:00Z">
+      <w:del w:id="612" w:author="Frances" w:date="2023-06-02T10:26:00Z">
         <w:r>
           <w:delText xml:space="preserve"> would be</w:delText>
         </w:r>
@@ -10062,16 +10104,16 @@
       <w:r>
         <w:t xml:space="preserve"> </w:t>
       </w:r>
-      <w:commentRangeStart w:id="606"/>
-      <w:commentRangeStart w:id="607"/>
+      <w:commentRangeStart w:id="613"/>
+      <w:commentRangeStart w:id="614"/>
       <w:r>
         <w:t>Iowa</w:t>
       </w:r>
-      <w:commentRangeEnd w:id="606"/>
-      <w:r>
-        <w:commentReference w:id="606"/>
-      </w:r>
-      <w:commentRangeEnd w:id="607"/>
+      <w:commentRangeEnd w:id="613"/>
+      <w:r>
+        <w:commentReference w:id="613"/>
+      </w:r>
+      <w:commentRangeEnd w:id="614"/>
       <w:r>
         <w:rPr>
           <w:rStyle w:val="CommentReference"/>
@@ -10079,9 +10121,9 @@
           <w:color w:val="auto"/>
           <w:lang w:val="en-CA"/>
         </w:rPr>
-        <w:commentReference w:id="607"/>
-      </w:r>
-      <w:ins w:id="608" w:author="David Keyes" w:date="2023-05-15T14:12:00Z">
+        <w:commentReference w:id="614"/>
+      </w:r>
+      <w:ins w:id="615" w:author="David Keyes" w:date="2023-05-15T14:12:00Z">
         <w:r>
           <w:t>, Ohio, or Utah</w:t>
         </w:r>
@@ -10089,7 +10131,7 @@
       <w:r>
         <w:t xml:space="preserve"> and </w:t>
       </w:r>
-      <w:ins w:id="609" w:author="David Keyes" w:date="2023-05-15T14:12:00Z">
+      <w:ins w:id="616" w:author="David Keyes" w:date="2023-05-15T14:12:00Z">
         <w:r>
           <w:t xml:space="preserve">the </w:t>
         </w:r>
@@ -10097,7 +10139,7 @@
       <w:r>
         <w:t>District of Columbia</w:t>
       </w:r>
-      <w:del w:id="610" w:author="Frances" w:date="2023-06-02T10:26:00Z">
+      <w:del w:id="617" w:author="Frances" w:date="2023-06-02T10:26:00Z">
         <w:r>
           <w:delText>)</w:delText>
         </w:r>
@@ -10105,12 +10147,12 @@
       <w:r>
         <w:t xml:space="preserve">. </w:t>
       </w:r>
-      <w:ins w:id="611" w:author="Frances" w:date="2023-06-02T10:26:00Z">
+      <w:ins w:id="618" w:author="Frances" w:date="2023-06-02T10:26:00Z">
         <w:r>
           <w:t>R</w:t>
         </w:r>
       </w:ins>
-      <w:del w:id="612" w:author="Frances" w:date="2023-06-02T10:26:00Z">
+      <w:del w:id="619" w:author="Frances" w:date="2023-06-02T10:26:00Z">
         <w:r>
           <w:delText>Making and r</w:delText>
         </w:r>
@@ -10118,12 +10160,12 @@
       <w:r>
         <w:t xml:space="preserve">eviewing these reports manually allows you to </w:t>
       </w:r>
-      <w:ins w:id="613" w:author="Frances" w:date="2023-06-02T10:26:00Z">
+      <w:ins w:id="620" w:author="Frances" w:date="2023-06-02T10:26:00Z">
         <w:r>
           <w:t>identify</w:t>
         </w:r>
       </w:ins>
-      <w:del w:id="614" w:author="Frances" w:date="2023-06-02T10:26:00Z">
+      <w:del w:id="621" w:author="Frances" w:date="2023-06-02T10:26:00Z">
         <w:r>
           <w:delText>see</w:delText>
         </w:r>
@@ -10131,22 +10173,22 @@
       <w:r>
         <w:t xml:space="preserve"> places where the length of the text may cause unexpected results</w:t>
       </w:r>
-      <w:ins w:id="615" w:author="Frances" w:date="2023-06-02T10:26:00Z">
+      <w:ins w:id="622" w:author="Frances" w:date="2023-06-02T10:26:00Z">
         <w:r>
           <w:t xml:space="preserve">, such as </w:t>
         </w:r>
       </w:ins>
-      <w:ins w:id="616" w:author="Frances" w:date="2023-06-02T10:27:00Z">
+      <w:ins w:id="623" w:author="Frances" w:date="2023-06-02T10:27:00Z">
         <w:r>
           <w:t>t</w:t>
         </w:r>
       </w:ins>
-      <w:del w:id="617" w:author="Frances" w:date="2023-06-02T10:26:00Z">
+      <w:del w:id="624" w:author="Frances" w:date="2023-06-02T10:26:00Z">
         <w:r>
           <w:delText>.</w:delText>
         </w:r>
       </w:del>
-      <w:del w:id="618" w:author="Frances" w:date="2023-06-02T10:27:00Z">
+      <w:del w:id="625" w:author="Frances" w:date="2023-06-02T10:27:00Z">
         <w:r>
           <w:delText xml:space="preserve"> T</w:delText>
         </w:r>
@@ -10154,7 +10196,7 @@
       <w:r>
         <w:t xml:space="preserve">itles in charts </w:t>
       </w:r>
-      <w:del w:id="619" w:author="Frances" w:date="2023-06-02T10:27:00Z">
+      <w:del w:id="626" w:author="Frances" w:date="2023-06-02T10:27:00Z">
         <w:r>
           <w:delText xml:space="preserve">can </w:delText>
         </w:r>
@@ -10162,7 +10204,7 @@
       <w:r>
         <w:t>be</w:t>
       </w:r>
-      <w:ins w:id="620" w:author="Frances" w:date="2023-06-02T10:27:00Z">
+      <w:ins w:id="627" w:author="Frances" w:date="2023-06-02T10:27:00Z">
         <w:r>
           <w:t>ing</w:t>
         </w:r>
@@ -10170,12 +10212,12 @@
       <w:r>
         <w:t xml:space="preserve"> cut off, page breaks </w:t>
       </w:r>
-      <w:del w:id="621" w:author="Frances" w:date="2023-06-02T10:28:00Z">
+      <w:del w:id="628" w:author="Frances" w:date="2023-06-02T10:28:00Z">
         <w:r>
           <w:delText>in PDF or Word documents may be messed</w:delText>
         </w:r>
       </w:del>
-      <w:ins w:id="622" w:author="Frances" w:date="2023-06-02T10:28:00Z">
+      <w:ins w:id="629" w:author="Frances" w:date="2023-06-02T10:28:00Z">
         <w:r>
           <w:t>disrupted</w:t>
         </w:r>
@@ -10183,7 +10225,7 @@
       <w:r>
         <w:t xml:space="preserve"> up by text that runs onto multiple lines, and so on. A few minutes of manual review </w:t>
       </w:r>
-      <w:del w:id="623" w:author="Frances" w:date="2023-06-02T10:28:00Z">
+      <w:del w:id="630" w:author="Frances" w:date="2023-06-02T10:28:00Z">
         <w:r>
           <w:delText xml:space="preserve">early on </w:delText>
         </w:r>
@@ -10191,7 +10233,7 @@
       <w:r>
         <w:t>can make the automated process of generating multiple reports much smoother</w:t>
       </w:r>
-      <w:del w:id="624" w:author="Frances" w:date="2023-06-02T10:28:00Z">
+      <w:del w:id="631" w:author="Frances" w:date="2023-06-02T10:28:00Z">
         <w:r>
           <w:delText xml:space="preserve"> in the end</w:delText>
         </w:r>
@@ -10204,9 +10246,9 @@
       <w:pPr>
         <w:pStyle w:val="HeadA"/>
       </w:pPr>
-      <w:bookmarkStart w:id="625" w:name="_Toc9"/>
-      <w:bookmarkStart w:id="626" w:name="X90d878ff8ec74ef8759e49e3870803b926a32c3"/>
-      <w:del w:id="627" w:author="Frances" w:date="2023-06-01T13:36:00Z">
+      <w:bookmarkStart w:id="632" w:name="_Toc9"/>
+      <w:bookmarkStart w:id="633" w:name="X90d878ff8ec74ef8759e49e3870803b926a32c3"/>
+      <w:del w:id="634" w:author="Frances" w:date="2023-06-01T13:36:00Z">
         <w:r>
           <w:delText xml:space="preserve">In </w:delText>
         </w:r>
@@ -10214,12 +10256,12 @@
       <w:r>
         <w:t>Conclusion</w:t>
       </w:r>
-      <w:del w:id="628" w:author="Frances" w:date="2023-06-01T13:36:00Z">
+      <w:del w:id="635" w:author="Frances" w:date="2023-06-01T13:36:00Z">
         <w:r>
           <w:delText>: Parameterized Reporting Makes New Reporting Options Possible</w:delText>
         </w:r>
       </w:del>
-      <w:bookmarkEnd w:id="625"/>
+      <w:bookmarkEnd w:id="632"/>
     </w:p>
     <w:p>
       <w:pPr>
@@ -10228,7 +10270,7 @@
       <w:r>
         <w:t>In this chapter, we</w:t>
       </w:r>
-      <w:del w:id="629" w:author="Frances" w:date="2023-06-02T10:28:00Z">
+      <w:del w:id="636" w:author="Frances" w:date="2023-06-02T10:28:00Z">
         <w:r>
           <w:delText>’ve</w:delText>
         </w:r>
@@ -10236,12 +10278,12 @@
       <w:r>
         <w:t xml:space="preserve"> </w:t>
       </w:r>
-      <w:del w:id="630" w:author="Frances" w:date="2023-06-02T10:28:00Z">
+      <w:del w:id="637" w:author="Frances" w:date="2023-06-02T10:28:00Z">
         <w:r>
           <w:delText>worked through</w:delText>
         </w:r>
       </w:del>
-      <w:ins w:id="631" w:author="Frances" w:date="2023-06-02T10:28:00Z">
+      <w:ins w:id="638" w:author="Frances" w:date="2023-06-02T10:28:00Z">
         <w:r>
           <w:t>recreated</w:t>
         </w:r>
@@ -10263,7 +10305,7 @@
       <w:pPr>
         <w:pStyle w:val="Body"/>
         <w:rPr>
-          <w:moveFrom w:id="632" w:author="Frances" w:date="2023-06-01T13:37:00Z"/>
+          <w:moveFrom w:id="639" w:author="Frances" w:date="2023-06-01T13:37:00Z"/>
         </w:rPr>
       </w:pPr>
       <w:r>
@@ -10299,8 +10341,8 @@
       <w:r>
         <w:t xml:space="preserve">Additionally, </w:t>
       </w:r>
-      <w:moveFromRangeStart w:id="633" w:author="Frances" w:date="2023-06-01T13:37:00Z" w:name="move136519049"/>
-      <w:moveFrom w:id="634" w:author="Frances" w:date="2023-06-01T13:37:00Z">
+      <w:moveFromRangeStart w:id="640" w:author="Frances" w:date="2023-06-01T13:37:00Z" w:name="move136519049"/>
+      <w:moveFrom w:id="641" w:author="Frances" w:date="2023-06-01T13:37:00Z">
         <w:r>
           <w:t xml:space="preserve">. Using parameterized reporting, the team can use the same process to make 3,000 reports as it did to make 51. </w:t>
         </w:r>
@@ -10310,12 +10352,12 @@
       <w:pPr>
         <w:pStyle w:val="Body"/>
       </w:pPr>
-      <w:moveFrom w:id="635" w:author="Frances" w:date="2023-06-01T13:37:00Z">
+      <w:moveFrom w:id="642" w:author="Frances" w:date="2023-06-01T13:37:00Z">
         <w:r>
           <w:t xml:space="preserve">Parameterized reporting also makes your work more accurate. </w:t>
         </w:r>
       </w:moveFrom>
-      <w:moveFromRangeEnd w:id="633"/>
+      <w:moveFromRangeEnd w:id="640"/>
       <w:r>
         <w:t>i</w:t>
       </w:r>
@@ -10367,7 +10409,7 @@
       <w:pPr>
         <w:pStyle w:val="Body"/>
         <w:rPr>
-          <w:ins w:id="636" w:author="Frances" w:date="2023-06-16T14:15:00Z"/>
+          <w:ins w:id="643" w:author="Frances" w:date="2023-06-16T14:15:00Z"/>
         </w:rPr>
       </w:pPr>
       <w:r>
@@ -10379,18 +10421,20 @@
       <w:r>
         <w:t>. But once you have your R Markdown document and accompanying R script file, you’ll find it easy to produce multiple reports at once, saving you work in the end.</w:t>
       </w:r>
-      <w:bookmarkEnd w:id="494"/>
-      <w:bookmarkEnd w:id="571"/>
-      <w:bookmarkEnd w:id="626"/>
+      <w:bookmarkEnd w:id="495"/>
+      <w:bookmarkEnd w:id="578"/>
+      <w:bookmarkEnd w:id="633"/>
     </w:p>
     <w:p>
       <w:pPr>
         <w:pStyle w:val="HeadA"/>
         <w:rPr>
-          <w:ins w:id="637" w:author="Frances" w:date="2023-06-16T14:15:00Z"/>
-        </w:rPr>
-      </w:pPr>
-      <w:ins w:id="638" w:author="Frances" w:date="2023-06-16T14:15:00Z">
+          <w:ins w:id="644" w:author="Frances" w:date="2023-06-16T14:15:00Z"/>
+        </w:rPr>
+      </w:pPr>
+      <w:bookmarkStart w:id="645" w:name="OLE_LINK20"/>
+      <w:bookmarkStart w:id="646" w:name="OLE_LINK21"/>
+      <w:ins w:id="647" w:author="Frances" w:date="2023-06-16T14:15:00Z">
         <w:r>
           <w:t>Learn More</w:t>
         </w:r>
@@ -10400,10 +10444,10 @@
       <w:pPr>
         <w:pStyle w:val="Body"/>
         <w:rPr>
-          <w:ins w:id="639" w:author="Frances" w:date="2023-06-16T14:15:00Z"/>
-        </w:rPr>
-      </w:pPr>
-      <w:ins w:id="640" w:author="Frances" w:date="2023-06-16T14:15:00Z">
+          <w:ins w:id="648" w:author="Frances" w:date="2023-06-16T14:15:00Z"/>
+        </w:rPr>
+      </w:pPr>
+      <w:ins w:id="649" w:author="Frances" w:date="2023-06-16T14:15:00Z">
         <w:r>
           <w:t xml:space="preserve">Consult the following resources to learn how the Urban Institute has created parameterized reports and how you can make them yourself: </w:t>
         </w:r>
@@ -10413,10 +10457,10 @@
       <w:pPr>
         <w:pStyle w:val="ListPlain"/>
         <w:rPr>
-          <w:ins w:id="641" w:author="Frances" w:date="2023-06-16T14:15:00Z"/>
-        </w:rPr>
-      </w:pPr>
-      <w:ins w:id="642" w:author="Frances" w:date="2023-06-16T14:15:00Z">
+          <w:ins w:id="650" w:author="Frances" w:date="2023-06-16T14:15:00Z"/>
+        </w:rPr>
+      </w:pPr>
+      <w:ins w:id="651" w:author="Frances" w:date="2023-06-16T14:15:00Z">
         <w:r>
           <w:t>“</w:t>
         </w:r>
@@ -10473,10 +10517,10 @@
       <w:pPr>
         <w:pStyle w:val="ListPlain"/>
         <w:rPr>
-          <w:ins w:id="643" w:author="Frances" w:date="2023-06-16T14:15:00Z"/>
-        </w:rPr>
-      </w:pPr>
-      <w:ins w:id="644" w:author="Frances" w:date="2023-06-16T14:15:00Z">
+          <w:ins w:id="652" w:author="Frances" w:date="2023-06-16T14:15:00Z"/>
+        </w:rPr>
+      </w:pPr>
+      <w:ins w:id="653" w:author="Frances" w:date="2023-06-16T14:15:00Z">
         <w:r>
           <w:t>“</w:t>
         </w:r>
@@ -10529,6 +10573,8 @@
         </w:r>
       </w:ins>
     </w:p>
+    <w:bookmarkEnd w:id="645"/>
+    <w:bookmarkEnd w:id="646"/>
     <w:p>
       <w:pPr>
         <w:pStyle w:val="Body"/>
@@ -10658,7 +10704,25 @@
       </w:r>
     </w:p>
   </w:comment>
-  <w:comment w:id="569" w:author="Frances" w:date="2023-06-02T10:22:00Z" w:initials="FS">
+  <w:comment w:id="490" w:author="David Keyes" w:date="2023-06-29T16:11:00Z" w:initials="DK">
+    <w:p>
+      <w:r>
+        <w:rPr>
+          <w:rStyle w:val="CommentReference"/>
+        </w:rPr>
+        <w:annotationRef/>
+      </w:r>
+      <w:r>
+        <w:rPr>
+          <w:color w:val="000000"/>
+          <w:sz w:val="20"/>
+          <w:szCs w:val="20"/>
+        </w:rPr>
+        <w:t>Ye, that’s correct</w:t>
+      </w:r>
+    </w:p>
+  </w:comment>
+  <w:comment w:id="576" w:author="Frances" w:date="2023-06-02T10:22:00Z" w:initials="FS">
     <w:p>
       <w:pPr>
         <w:pStyle w:val="CommentText"/>
@@ -10674,7 +10738,7 @@
       </w:r>
     </w:p>
   </w:comment>
-  <w:comment w:id="606" w:author="Frances" w:date="2023-02-09T10:41:00Z" w:initials="">
+  <w:comment w:id="613" w:author="Frances" w:date="2023-02-09T10:41:00Z" w:initials="">
     <w:p>
       <w:pPr>
         <w:pStyle w:val="Default"/>
@@ -10692,7 +10756,7 @@
       </w:r>
     </w:p>
   </w:comment>
-  <w:comment w:id="607" w:author="David Keyes" w:date="2023-05-15T14:13:00Z" w:initials="DK">
+  <w:comment w:id="614" w:author="David Keyes" w:date="2023-05-15T14:13:00Z" w:initials="DK">
     <w:p>
       <w:r>
         <w:rPr>
@@ -10721,6 +10785,7 @@
   <w15:commentEx w15:paraId="11120006" w15:paraIdParent="11120002" w15:done="0"/>
   <w15:commentEx w15:paraId="2C1A2FD7" w15:paraIdParent="11120002" w15:done="0"/>
   <w15:commentEx w15:paraId="59B60FF2" w15:done="0"/>
+  <w15:commentEx w15:paraId="1D00BC3C" w15:paraIdParent="59B60FF2" w15:done="0"/>
   <w15:commentEx w15:paraId="048FE8F2" w15:done="0"/>
   <w15:commentEx w15:paraId="1112000E" w15:done="0"/>
   <w15:commentEx w15:paraId="035BB33C" w15:paraIdParent="1112000E" w15:done="0"/>
@@ -10731,6 +10796,7 @@
 <w16cex:commentsExtensible xmlns:wpc="http://schemas.microsoft.com/office/word/2010/wordprocessingCanvas" xmlns:cx="http://schemas.microsoft.com/office/drawing/2014/chartex" xmlns:cx1="http://schemas.microsoft.com/office/drawing/2015/9/8/chartex" xmlns:cx2="http://schemas.microsoft.com/office/drawing/2015/10/21/chartex" xmlns:cx3="http://schemas.microsoft.com/office/drawing/2016/5/9/chartex" xmlns:cx4="http://schemas.microsoft.com/office/drawing/2016/5/10/chartex" xmlns:cx5="http://schemas.microsoft.com/office/drawing/2016/5/11/chartex" xmlns:cx6="http://schemas.microsoft.com/office/drawing/2016/5/12/chartex" xmlns:cx7="http://schemas.microsoft.com/office/drawing/2016/5/13/chartex" xmlns:cx8="http://schemas.microsoft.com/office/drawing/2016/5/14/chartex" xmlns:mc="http://schemas.openxmlformats.org/markup-compatibility/2006" xmlns:aink="http://schemas.microsoft.com/office/drawing/2016/ink" xmlns:am3d="http://schemas.microsoft.com/office/drawing/2017/model3d" xmlns:o="urn:schemas-microsoft-com:office:office" xmlns:oel="http://schemas.microsoft.com/office/2019/extlst" xmlns:r="http://schemas.openxmlformats.org/officeDocument/2006/relationships" xmlns:m="http://schemas.openxmlformats.org/officeDocument/2006/math" xmlns:v="urn:schemas-microsoft-com:vml" xmlns:wp14="http://schemas.microsoft.com/office/word/2010/wordprocessingDrawing" xmlns:wp="http://schemas.openxmlformats.org/drawingml/2006/wordprocessingDrawing" xmlns:w10="urn:schemas-microsoft-com:office:word" xmlns:w="http://schemas.openxmlformats.org/wordprocessingml/2006/main" xmlns:w14="http://schemas.microsoft.com/office/word/2010/wordml" xmlns:w15="http://schemas.microsoft.com/office/word/2012/wordml" xmlns:w16cex="http://schemas.microsoft.com/office/word/2018/wordml/cex" xmlns:w16cid="http://schemas.microsoft.com/office/word/2016/wordml/cid" xmlns:w16="http://schemas.microsoft.com/office/word/2018/wordml" xmlns:w16sdtdh="http://schemas.microsoft.com/office/word/2020/wordml/sdtdatahash" xmlns:w16se="http://schemas.microsoft.com/office/word/2015/wordml/symex" xmlns:wpg="http://schemas.microsoft.com/office/word/2010/wordprocessingGroup" xmlns:wpi="http://schemas.microsoft.com/office/word/2010/wordprocessingInk" xmlns:wne="http://schemas.microsoft.com/office/word/2006/wordml" xmlns:wps="http://schemas.microsoft.com/office/word/2010/wordprocessingShape" mc:Ignorable="w14 w15 w16se w16cid w16 w16cex w16sdtdh wp14">
   <w16cex:commentExtensible w16cex:durableId="280CBDF2" w16cex:dateUtc="2023-05-15T21:19:00Z"/>
   <w16cex:commentExtensible w16cex:durableId="28244025" w16cex:dateUtc="2023-06-02T15:17:00Z"/>
+  <w16cex:commentExtensible w16cex:durableId="28482BA9" w16cex:dateUtc="2023-06-29T23:11:00Z"/>
   <w16cex:commentExtensible w16cex:durableId="28244154" w16cex:dateUtc="2023-06-02T15:22:00Z"/>
   <w16cex:commentExtensible w16cex:durableId="280CBC72" w16cex:dateUtc="2023-05-15T21:13:00Z"/>
 </w16cex:commentsExtensible>
@@ -10744,6 +10810,7 @@
   <w16cid:commentId w16cid:paraId="11120006" w16cid:durableId="28036A6E"/>
   <w16cid:commentId w16cid:paraId="2C1A2FD7" w16cid:durableId="280CBDF2"/>
   <w16cid:commentId w16cid:paraId="59B60FF2" w16cid:durableId="28244025"/>
+  <w16cid:commentId w16cid:paraId="1D00BC3C" w16cid:durableId="28482BA9"/>
   <w16cid:commentId w16cid:paraId="048FE8F2" w16cid:durableId="28244154"/>
   <w16cid:commentId w16cid:paraId="1112000E" w16cid:durableId="28036A72"/>
   <w16cid:commentId w16cid:paraId="035BB33C" w16cid:durableId="280CBC72"/>

</xml_diff>